<commit_message>
load updated project report and presentation
</commit_message>
<xml_diff>
--- a/13-project-2/project-2-report.docx
+++ b/13-project-2/project-2-report.docx
@@ -380,17 +380,7 @@
           <w:szCs w:val="21"/>
           <w:lang w:eastAsia="en-AU"/>
         </w:rPr>
-        <w:t>pd.read_csv</w:t>
-      </w:r>
-      <w:r>
-        <w:rPr>
-          <w:rFonts w:ascii="Consolas" w:eastAsia="Times New Roman" w:hAnsi="Consolas" w:cs="Times New Roman"/>
-          <w:color w:val="000000" w:themeColor="text1"/>
-          <w:sz w:val="21"/>
-          <w:szCs w:val="21"/>
-          <w:lang w:eastAsia="en-AU"/>
-        </w:rPr>
-        <w:t xml:space="preserve"> functions </w:t>
+        <w:t xml:space="preserve">pd.read_csv functions </w:t>
       </w:r>
       <w:r>
         <w:rPr>
@@ -1311,7 +1301,7 @@
         <w:ind w:left="2160"/>
       </w:pPr>
       <w:r>
-        <w:t>fully_vaccinated_per_hundred INT\</w:t>
+        <w:t>vaccinated_per_hundred INT\</w:t>
       </w:r>
     </w:p>
     <w:p>
@@ -1320,7 +1310,7 @@
         <w:ind w:left="2160"/>
       </w:pPr>
       <w:r>
-        <w:t>not_fully_vaccinated_per_hundred INT\</w:t>
+        <w:t>fully_vaccinated_per_hundred INT\</w:t>
       </w:r>
     </w:p>
     <w:p>
@@ -1328,6 +1318,21 @@
         <w:spacing w:after="0"/>
         <w:ind w:left="2160"/>
       </w:pPr>
+    </w:p>
+    <w:p>
+      <w:pPr>
+        <w:spacing w:after="0"/>
+        <w:ind w:left="2160"/>
+      </w:pPr>
+      <w:r>
+        <w:t>not_fully_vaccinated_per_hundred INT\</w:t>
+      </w:r>
+    </w:p>
+    <w:p>
+      <w:pPr>
+        <w:spacing w:after="0"/>
+        <w:ind w:left="2160"/>
+      </w:pPr>
       <w:r>
         <w:t>boosted_per_hundred INT}</w:t>
       </w:r>
@@ -1336,11 +1341,6 @@
       <w:pPr>
         <w:ind w:left="1440"/>
       </w:pPr>
-    </w:p>
-    <w:p>
-      <w:r>
-        <w:br w:type="page"/>
-      </w:r>
     </w:p>
     <w:p>
       <w:pPr>
@@ -2738,7 +2738,7 @@
           <w:color w:val="24292F"/>
           <w:lang w:eastAsia="en-AU"/>
         </w:rPr>
-        <w:t>people_vaccinated</w:t>
+        <w:t>vaccinated</w:t>
       </w:r>
       <w:r>
         <w:rPr>
@@ -3118,17 +3118,7 @@
           <w:szCs w:val="21"/>
           <w:lang w:eastAsia="en-AU"/>
         </w:rPr>
-        <w:t>pd.read_csv</w:t>
-      </w:r>
-      <w:r>
-        <w:rPr>
-          <w:rFonts w:ascii="Consolas" w:eastAsia="Times New Roman" w:hAnsi="Consolas" w:cs="Times New Roman"/>
-          <w:color w:val="000000" w:themeColor="text1"/>
-          <w:sz w:val="21"/>
-          <w:szCs w:val="21"/>
-          <w:lang w:eastAsia="en-AU"/>
-        </w:rPr>
-        <w:t xml:space="preserve"> function.</w:t>
+        <w:t>pd.read_csv function.</w:t>
       </w:r>
     </w:p>
     <w:p>
@@ -5046,10 +5036,7 @@
         <w:t>successfully</w:t>
       </w:r>
       <w:r>
-        <w:t xml:space="preserve"> </w:t>
-      </w:r>
-      <w:r>
-        <w:t xml:space="preserve">and the Output Report is located at: </w:t>
+        <w:t xml:space="preserve"> and the Output Report is located at: </w:t>
       </w:r>
       <w:r>
         <w:t xml:space="preserve"> </w:t>
@@ -5155,19 +5142,7 @@
           <w:rPr>
             <w:rStyle w:val="Hyperlink"/>
           </w:rPr>
-          <w:t>file:///C:/Users/mikem/Documents/MDAB_homework/13-project-</w:t>
-        </w:r>
-        <w:r>
-          <w:rPr>
-            <w:rStyle w:val="Hyperlink"/>
-          </w:rPr>
-          <w:t>2</w:t>
-        </w:r>
-        <w:r>
-          <w:rPr>
-            <w:rStyle w:val="Hyperlink"/>
-          </w:rPr>
-          <w:t>/output_conf_world_population.html</w:t>
+          <w:t>file:///C:/Users/mikem/Documents/MDAB_homework/13-project-2/output_conf_world_population.html</w:t>
         </w:r>
       </w:hyperlink>
     </w:p>

</xml_diff>